<commit_message>
added some potential explanations to the discussion from snow resources
</commit_message>
<xml_diff>
--- a/Manuscript/manuscriptV3.2.docx
+++ b/Manuscript/manuscriptV3.2.docx
@@ -502,25 +502,35 @@
           <w:szCs w:val="24"/>
         </w:rPr>
         <w:lastRenderedPageBreak/>
-        <w:t xml:space="preserve">Simultaneously assess direct and indirect effects temperature and precipitation variables </w:t>
-      </w:r>
-      <w:proofErr w:type="gramStart"/>
+        <w:t>Simultaneously assess direct and indirect effects temperature and precipitation variables</w:t>
+      </w:r>
+      <w:ins w:id="6" w:author="Emma Chandler" w:date="2021-01-19T13:20:00Z">
+        <w:r>
+          <w:rPr>
+            <w:rFonts w:cs="Times New Roman"/>
+            <w:sz w:val="24"/>
+            <w:szCs w:val="24"/>
+          </w:rPr>
+          <w:t xml:space="preserve"> through</w:t>
+        </w:r>
+      </w:ins>
+      <w:del w:id="7" w:author="Emma Chandler" w:date="2021-01-19T13:20:00Z">
+        <w:r>
+          <w:rPr>
+            <w:rFonts w:cs="Times New Roman"/>
+            <w:sz w:val="24"/>
+            <w:szCs w:val="24"/>
+          </w:rPr>
+          <w:delText xml:space="preserve"> - </w:delText>
+        </w:r>
+      </w:del>
       <w:r>
         <w:rPr>
           <w:rFonts w:cs="Times New Roman"/>
           <w:sz w:val="24"/>
           <w:szCs w:val="24"/>
         </w:rPr>
-        <w:t>-  path</w:t>
-      </w:r>
-      <w:proofErr w:type="gramEnd"/>
-      <w:r>
-        <w:rPr>
-          <w:rFonts w:cs="Times New Roman"/>
-          <w:sz w:val="24"/>
-          <w:szCs w:val="24"/>
-        </w:rPr>
-        <w:t xml:space="preserve"> analysis</w:t>
+        <w:t xml:space="preserve"> path analysis</w:t>
       </w:r>
     </w:p>
     <w:p>
@@ -536,7 +546,7 @@
           <w:sz w:val="24"/>
           <w:szCs w:val="24"/>
         </w:rPr>
-        <w:pPrChange w:id="6" w:author="Emma Chandler" w:date="2021-01-17T09:35:00Z">
+        <w:pPrChange w:id="8" w:author="Emma Chandler" w:date="2021-01-17T09:35:00Z">
           <w:pPr>
             <w:pStyle w:val="ListParagraph"/>
             <w:numPr>
@@ -598,7 +608,7 @@
           <w:sz w:val="24"/>
           <w:szCs w:val="24"/>
         </w:rPr>
-        <w:pPrChange w:id="7" w:author="Emma Chandler" w:date="2021-01-17T09:35:00Z">
+        <w:pPrChange w:id="9" w:author="Emma Chandler" w:date="2021-01-17T09:35:00Z">
           <w:pPr>
             <w:pStyle w:val="ListParagraph"/>
             <w:numPr>
@@ -1141,8 +1151,8 @@
         </w:rPr>
         <w:t xml:space="preserve">snowfall was the Date of Bare Ground (DOBG) or the day of the year when snowpack first reached zero. </w:t>
       </w:r>
-      <w:commentRangeStart w:id="8"/>
-      <w:commentRangeStart w:id="9"/>
+      <w:commentRangeStart w:id="10"/>
+      <w:commentRangeStart w:id="11"/>
       <w:r>
         <w:rPr>
           <w:sz w:val="24"/>
@@ -1150,19 +1160,19 @@
         </w:rPr>
         <w:t>A couple records indicated a short period, one to two days, of snowpack late in the season which were excluded for a more realistic representation of first bare ground</w:t>
       </w:r>
-      <w:commentRangeEnd w:id="8"/>
+      <w:commentRangeEnd w:id="10"/>
       <w:r>
         <w:rPr>
           <w:rStyle w:val="CommentReference"/>
         </w:rPr>
-        <w:commentReference w:id="8"/>
-      </w:r>
-      <w:commentRangeEnd w:id="9"/>
+        <w:commentReference w:id="10"/>
+      </w:r>
+      <w:commentRangeEnd w:id="11"/>
       <w:r>
         <w:rPr>
           <w:rStyle w:val="CommentReference"/>
         </w:rPr>
-        <w:commentReference w:id="9"/>
+        <w:commentReference w:id="11"/>
       </w:r>
       <w:r>
         <w:rPr>
@@ -1401,7 +1411,7 @@
         </w:rPr>
         <w:t xml:space="preserve">We used </w:t>
       </w:r>
-      <w:commentRangeStart w:id="10"/>
+      <w:commentRangeStart w:id="12"/>
       <w:r>
         <w:rPr>
           <w:sz w:val="24"/>
@@ -1427,14 +1437,14 @@
         </w:rPr>
         <w:t xml:space="preserve"> package </w:t>
       </w:r>
-      <w:commentRangeEnd w:id="10"/>
+      <w:commentRangeEnd w:id="12"/>
       <w:r>
         <w:rPr>
           <w:rStyle w:val="CommentReference"/>
           <w:sz w:val="24"/>
           <w:szCs w:val="24"/>
         </w:rPr>
-        <w:commentReference w:id="10"/>
+        <w:commentReference w:id="12"/>
       </w:r>
       <w:r>
         <w:rPr>
@@ -1654,7 +1664,7 @@
         </w:rPr>
         <w:t xml:space="preserve">, we applied full information maximum </w:t>
       </w:r>
-      <w:commentRangeStart w:id="11"/>
+      <w:commentRangeStart w:id="13"/>
       <w:r>
         <w:rPr>
           <w:sz w:val="24"/>
@@ -1662,14 +1672,14 @@
         </w:rPr>
         <w:t xml:space="preserve">likelihood (FIML) </w:t>
       </w:r>
-      <w:commentRangeEnd w:id="11"/>
+      <w:commentRangeEnd w:id="13"/>
       <w:r>
         <w:rPr>
           <w:rStyle w:val="CommentReference"/>
           <w:sz w:val="24"/>
           <w:szCs w:val="24"/>
         </w:rPr>
-        <w:commentReference w:id="11"/>
+        <w:commentReference w:id="13"/>
       </w:r>
       <w:r>
         <w:rPr>
@@ -1882,7 +1892,7 @@
         </w:rPr>
         <w:t xml:space="preserve"> mid, and late spring flowering species (Fig. </w:t>
       </w:r>
-      <w:commentRangeStart w:id="12"/>
+      <w:commentRangeStart w:id="14"/>
       <w:r>
         <w:rPr>
           <w:sz w:val="24"/>
@@ -1890,12 +1900,12 @@
         </w:rPr>
         <w:t>X</w:t>
       </w:r>
-      <w:commentRangeEnd w:id="12"/>
+      <w:commentRangeEnd w:id="14"/>
       <w:r>
         <w:rPr>
           <w:rStyle w:val="CommentReference"/>
         </w:rPr>
-        <w:commentReference w:id="12"/>
+        <w:commentReference w:id="14"/>
       </w:r>
       <w:r>
         <w:rPr>
@@ -2162,7 +2172,7 @@
         </w:rPr>
         <w:t xml:space="preserve">These five species were removed from further analysis and </w:t>
       </w:r>
-      <w:commentRangeStart w:id="13"/>
+      <w:commentRangeStart w:id="15"/>
       <w:r>
         <w:rPr>
           <w:sz w:val="24"/>
@@ -2170,12 +2180,12 @@
         </w:rPr>
         <w:t>consideration</w:t>
       </w:r>
-      <w:commentRangeEnd w:id="13"/>
+      <w:commentRangeEnd w:id="15"/>
       <w:r>
         <w:rPr>
           <w:rStyle w:val="CommentReference"/>
         </w:rPr>
-        <w:commentReference w:id="13"/>
+        <w:commentReference w:id="15"/>
       </w:r>
       <w:r>
         <w:rPr>
@@ -2385,7 +2395,7 @@
           <w:i/>
           <w:sz w:val="24"/>
           <w:szCs w:val="24"/>
-          <w:rPrChange w:id="14" w:author="Steven Travers" w:date="2020-12-14T16:22:00Z">
+          <w:rPrChange w:id="16" w:author="Steven Travers" w:date="2020-12-14T16:22:00Z">
             <w:rPr>
               <w:sz w:val="24"/>
               <w:szCs w:val="24"/>
@@ -2917,7 +2927,172 @@
           <w:sz w:val="24"/>
           <w:szCs w:val="24"/>
         </w:rPr>
-        <w:t xml:space="preserve"> In contrast, temperature seems to be a consistent determinant of </w:t>
+        <w:t xml:space="preserve"> </w:t>
+      </w:r>
+      <w:ins w:id="17" w:author="Emma Chandler" w:date="2021-01-19T13:01:00Z">
+        <w:r>
+          <w:rPr>
+            <w:sz w:val="24"/>
+            <w:szCs w:val="24"/>
+          </w:rPr>
+          <w:t xml:space="preserve">An explanation for </w:t>
+        </w:r>
+      </w:ins>
+      <w:ins w:id="18" w:author="Emma Chandler" w:date="2021-01-19T13:03:00Z">
+        <w:r>
+          <w:rPr>
+            <w:sz w:val="24"/>
+            <w:szCs w:val="24"/>
+          </w:rPr>
+          <w:t>the lack of relationship between DOBG and FFD</w:t>
+        </w:r>
+      </w:ins>
+      <w:ins w:id="19" w:author="Emma Chandler" w:date="2021-01-19T13:01:00Z">
+        <w:r>
+          <w:rPr>
+            <w:sz w:val="24"/>
+            <w:szCs w:val="24"/>
+          </w:rPr>
+          <w:t xml:space="preserve"> is that early DOBG could lead to increased frost damage in </w:t>
+        </w:r>
+      </w:ins>
+      <w:ins w:id="20" w:author="Emma Chandler" w:date="2021-01-19T13:02:00Z">
+        <w:r>
+          <w:rPr>
+            <w:sz w:val="24"/>
+            <w:szCs w:val="24"/>
+          </w:rPr>
+          <w:t>sensitive buds while later DOBG extends the d</w:t>
+        </w:r>
+      </w:ins>
+      <w:ins w:id="21" w:author="Emma Chandler" w:date="2021-01-19T13:03:00Z">
+        <w:r>
+          <w:rPr>
+            <w:sz w:val="24"/>
+            <w:szCs w:val="24"/>
+          </w:rPr>
+          <w:t>ate at which buds could emerge</w:t>
+        </w:r>
+      </w:ins>
+      <w:ins w:id="22" w:author="Emma Chandler" w:date="2021-01-19T13:05:00Z">
+        <w:r>
+          <w:rPr>
+            <w:sz w:val="24"/>
+            <w:szCs w:val="24"/>
+          </w:rPr>
+          <w:t xml:space="preserve"> (Sherwood 2017)</w:t>
+        </w:r>
+      </w:ins>
+      <w:ins w:id="23" w:author="Emma Chandler" w:date="2021-01-19T13:03:00Z">
+        <w:r>
+          <w:rPr>
+            <w:sz w:val="24"/>
+            <w:szCs w:val="24"/>
+          </w:rPr>
+          <w:t xml:space="preserve">. </w:t>
+        </w:r>
+      </w:ins>
+      <w:ins w:id="24" w:author="Emma Chandler" w:date="2021-01-19T13:17:00Z">
+        <w:r>
+          <w:rPr>
+            <w:sz w:val="24"/>
+            <w:szCs w:val="24"/>
+          </w:rPr>
+          <w:t xml:space="preserve">Plants themselves may </w:t>
+        </w:r>
+      </w:ins>
+      <w:ins w:id="25" w:author="Emma Chandler" w:date="2021-01-19T13:19:00Z">
+        <w:r>
+          <w:rPr>
+            <w:sz w:val="24"/>
+            <w:szCs w:val="24"/>
+          </w:rPr>
+          <w:t xml:space="preserve">also </w:t>
+        </w:r>
+      </w:ins>
+      <w:ins w:id="26" w:author="Emma Chandler" w:date="2021-01-19T13:17:00Z">
+        <w:r>
+          <w:rPr>
+            <w:sz w:val="24"/>
+            <w:szCs w:val="24"/>
+          </w:rPr>
+          <w:t>compensate for a late start by shortening other growth stages</w:t>
+        </w:r>
+      </w:ins>
+      <w:ins w:id="27" w:author="Emma Chandler" w:date="2021-01-19T13:18:00Z">
+        <w:r>
+          <w:rPr>
+            <w:sz w:val="24"/>
+            <w:szCs w:val="24"/>
+          </w:rPr>
+          <w:t xml:space="preserve">, resulting in the same </w:t>
+        </w:r>
+      </w:ins>
+      <w:ins w:id="28" w:author="Emma Chandler" w:date="2021-01-19T13:19:00Z">
+        <w:r>
+          <w:rPr>
+            <w:sz w:val="24"/>
+            <w:szCs w:val="24"/>
+          </w:rPr>
+          <w:t>flower</w:t>
+        </w:r>
+      </w:ins>
+      <w:ins w:id="29" w:author="Emma Chandler" w:date="2021-01-19T13:18:00Z">
+        <w:r>
+          <w:rPr>
+            <w:sz w:val="24"/>
+            <w:szCs w:val="24"/>
+          </w:rPr>
+          <w:t xml:space="preserve"> timing regardless of</w:t>
+        </w:r>
+        <w:r>
+          <w:rPr>
+            <w:sz w:val="24"/>
+            <w:szCs w:val="24"/>
+          </w:rPr>
+          <w:t xml:space="preserve"> DOBG</w:t>
+        </w:r>
+      </w:ins>
+      <w:ins w:id="30" w:author="Emma Chandler" w:date="2021-01-19T13:19:00Z">
+        <w:r>
+          <w:rPr>
+            <w:sz w:val="24"/>
+            <w:szCs w:val="24"/>
+          </w:rPr>
+          <w:t xml:space="preserve"> (</w:t>
+        </w:r>
+        <w:proofErr w:type="spellStart"/>
+        <w:r>
+          <w:rPr>
+            <w:sz w:val="24"/>
+            <w:szCs w:val="24"/>
+          </w:rPr>
+          <w:t>Semenchuk</w:t>
+        </w:r>
+        <w:proofErr w:type="spellEnd"/>
+        <w:r>
+          <w:rPr>
+            <w:sz w:val="24"/>
+            <w:szCs w:val="24"/>
+          </w:rPr>
+          <w:t xml:space="preserve"> 2016)</w:t>
+        </w:r>
+      </w:ins>
+      <w:ins w:id="31" w:author="Emma Chandler" w:date="2021-01-19T13:18:00Z">
+        <w:r>
+          <w:rPr>
+            <w:sz w:val="24"/>
+            <w:szCs w:val="24"/>
+          </w:rPr>
+          <w:t xml:space="preserve">. </w:t>
+        </w:r>
+      </w:ins>
+      <w:r>
+        <w:rPr>
+          <w:sz w:val="24"/>
+          <w:szCs w:val="24"/>
+        </w:rPr>
+        <w:t xml:space="preserve">In contrast, temperature seems to be a consistent determinant of </w:t>
       </w:r>
       <w:r>
         <w:rPr>
@@ -3163,7 +3338,7 @@
         </w:rPr>
         <w:t xml:space="preserve"> </w:t>
       </w:r>
-      <w:del w:id="15" w:author="Emma Chandler" w:date="2021-01-17T09:19:00Z">
+      <w:del w:id="32" w:author="Emma Chandler" w:date="2021-01-17T09:19:00Z">
         <w:r>
           <w:rPr>
             <w:sz w:val="24"/>
@@ -3183,10 +3358,18 @@
             <w:sz w:val="24"/>
             <w:szCs w:val="24"/>
           </w:rPr>
-          <w:delText>DOBG MAY HAVE BEEN IMPORTANT FOR THESE SPECIES</w:delText>
+          <w:delText xml:space="preserve">DOBG MAY HAVE </w:delText>
+        </w:r>
+        <w:r>
+          <w:rPr>
+            <w:sz w:val="24"/>
+            <w:szCs w:val="24"/>
+          </w:rPr>
+          <w:lastRenderedPageBreak/>
+          <w:delText>BEEN IMPORTANT FOR THESE SPECIES</w:delText>
         </w:r>
       </w:del>
-      <w:ins w:id="16" w:author="Emma Chandler" w:date="2021-01-17T09:19:00Z">
+      <w:ins w:id="33" w:author="Emma Chandler" w:date="2021-01-17T09:19:00Z">
         <w:r>
           <w:rPr>
             <w:sz w:val="24"/>
@@ -3195,7 +3378,7 @@
           <w:t>DO</w:t>
         </w:r>
       </w:ins>
-      <w:ins w:id="17" w:author="Emma Chandler" w:date="2021-01-17T09:20:00Z">
+      <w:ins w:id="34" w:author="Emma Chandler" w:date="2021-01-17T09:20:00Z">
         <w:r>
           <w:rPr>
             <w:sz w:val="24"/>
@@ -3211,7 +3394,7 @@
         </w:rPr>
         <w:t>.</w:t>
       </w:r>
-      <w:ins w:id="18" w:author="Emma Chandler" w:date="2021-01-17T09:20:00Z">
+      <w:ins w:id="35" w:author="Emma Chandler" w:date="2021-01-17T09:20:00Z">
         <w:r>
           <w:rPr>
             <w:sz w:val="24"/>
@@ -3296,7 +3479,7 @@
         </w:rPr>
         <w:t>g</w:t>
       </w:r>
-      <w:ins w:id="19" w:author="Emma Chandler" w:date="2021-01-17T09:21:00Z">
+      <w:ins w:id="36" w:author="Emma Chandler" w:date="2021-01-17T09:21:00Z">
         <w:r>
           <w:rPr>
             <w:sz w:val="24"/>
@@ -3375,7 +3558,6 @@
           <w:sz w:val="24"/>
           <w:szCs w:val="24"/>
         </w:rPr>
-        <w:lastRenderedPageBreak/>
         <w:t xml:space="preserve">Interestingly, these three species </w:t>
       </w:r>
       <w:r>
@@ -3399,7 +3581,7 @@
         </w:rPr>
         <w:t xml:space="preserve"> </w:t>
       </w:r>
-      <w:del w:id="20" w:author="Emma Chandler" w:date="2021-01-17T09:54:00Z">
+      <w:del w:id="37" w:author="Emma Chandler" w:date="2021-01-17T09:54:00Z">
         <w:r>
           <w:rPr>
             <w:sz w:val="24"/>
@@ -3422,7 +3604,7 @@
           <w:delText xml:space="preserve"> </w:delText>
         </w:r>
       </w:del>
-      <w:ins w:id="21" w:author="Emma Chandler" w:date="2021-01-17T09:55:00Z">
+      <w:ins w:id="38" w:author="Emma Chandler" w:date="2021-01-17T09:55:00Z">
         <w:r>
           <w:rPr>
             <w:sz w:val="24"/>
@@ -3431,7 +3613,7 @@
           <w:t xml:space="preserve">This could be explained by soil moisture. </w:t>
         </w:r>
       </w:ins>
-      <w:ins w:id="22" w:author="Emma Chandler" w:date="2021-01-17T10:01:00Z">
+      <w:ins w:id="39" w:author="Emma Chandler" w:date="2021-01-17T10:01:00Z">
         <w:r>
           <w:rPr>
             <w:sz w:val="24"/>
@@ -3440,7 +3622,7 @@
           <w:t xml:space="preserve">Soil moisture from </w:t>
         </w:r>
       </w:ins>
-      <w:ins w:id="23" w:author="Emma Chandler" w:date="2021-01-17T10:02:00Z">
+      <w:ins w:id="40" w:author="Emma Chandler" w:date="2021-01-17T10:02:00Z">
         <w:r>
           <w:rPr>
             <w:sz w:val="24"/>
@@ -3449,7 +3631,7 @@
           <w:t>snowpack</w:t>
         </w:r>
       </w:ins>
-      <w:ins w:id="24" w:author="Emma Chandler" w:date="2021-01-17T10:01:00Z">
+      <w:ins w:id="41" w:author="Emma Chandler" w:date="2021-01-17T10:01:00Z">
         <w:r>
           <w:rPr>
             <w:sz w:val="24"/>
@@ -3465,7 +3647,7 @@
           <w:t>can take months to dissipate (</w:t>
         </w:r>
       </w:ins>
-      <w:ins w:id="25" w:author="Emma Chandler" w:date="2021-01-17T10:02:00Z">
+      <w:ins w:id="42" w:author="Emma Chandler" w:date="2021-01-17T10:02:00Z">
         <w:r>
           <w:rPr>
             <w:sz w:val="24"/>
@@ -3474,7 +3656,7 @@
           <w:t xml:space="preserve">Wang 2017). </w:t>
         </w:r>
       </w:ins>
-      <w:ins w:id="26" w:author="Emma Chandler" w:date="2021-01-17T09:55:00Z">
+      <w:ins w:id="43" w:author="Emma Chandler" w:date="2021-01-17T09:55:00Z">
         <w:r>
           <w:rPr>
             <w:sz w:val="24"/>
@@ -3483,7 +3665,7 @@
           <w:t>Snowmelt and earl</w:t>
         </w:r>
       </w:ins>
-      <w:ins w:id="27" w:author="Emma Chandler" w:date="2021-01-17T09:56:00Z">
+      <w:ins w:id="44" w:author="Emma Chandler" w:date="2021-01-17T09:56:00Z">
         <w:r>
           <w:rPr>
             <w:sz w:val="24"/>
@@ -3492,7 +3674,7 @@
           <w:t>y evapotranspiration could affect the soil moisture available for species that flower later in the sea</w:t>
         </w:r>
       </w:ins>
-      <w:ins w:id="28" w:author="Emma Chandler" w:date="2021-01-17T09:57:00Z">
+      <w:ins w:id="45" w:author="Emma Chandler" w:date="2021-01-17T09:57:00Z">
         <w:r>
           <w:rPr>
             <w:sz w:val="24"/>
@@ -3501,7 +3683,7 @@
           <w:t>son</w:t>
         </w:r>
       </w:ins>
-      <w:ins w:id="29" w:author="Emma Chandler" w:date="2021-01-17T09:58:00Z">
+      <w:ins w:id="46" w:author="Emma Chandler" w:date="2021-01-17T09:58:00Z">
         <w:r>
           <w:rPr>
             <w:sz w:val="24"/>
@@ -3510,7 +3692,7 @@
           <w:t xml:space="preserve"> (</w:t>
         </w:r>
       </w:ins>
-      <w:ins w:id="30" w:author="Emma Chandler" w:date="2021-01-17T09:59:00Z">
+      <w:ins w:id="47" w:author="Emma Chandler" w:date="2021-01-17T09:59:00Z">
         <w:r>
           <w:rPr>
             <w:sz w:val="24"/>
@@ -3519,7 +3701,7 @@
           <w:t>Wang 2017)</w:t>
         </w:r>
       </w:ins>
-      <w:ins w:id="31" w:author="Emma Chandler" w:date="2021-01-17T09:57:00Z">
+      <w:ins w:id="48" w:author="Emma Chandler" w:date="2021-01-17T09:57:00Z">
         <w:r>
           <w:rPr>
             <w:sz w:val="24"/>
@@ -3528,7 +3710,7 @@
           <w:t xml:space="preserve">. These three species may have to compensate for the conditions </w:t>
         </w:r>
       </w:ins>
-      <w:ins w:id="32" w:author="Emma Chandler" w:date="2021-01-17T09:58:00Z">
+      <w:ins w:id="49" w:author="Emma Chandler" w:date="2021-01-17T09:58:00Z">
         <w:r>
           <w:rPr>
             <w:sz w:val="24"/>
@@ -3783,6 +3965,7 @@
       <w:pPr>
         <w:spacing w:line="480" w:lineRule="auto"/>
         <w:rPr>
+          <w:ins w:id="50" w:author="Emma Chandler" w:date="2021-01-19T13:16:00Z"/>
           <w:sz w:val="24"/>
           <w:szCs w:val="24"/>
         </w:rPr>
@@ -3794,7 +3977,7 @@
         </w:rPr>
         <w:tab/>
       </w:r>
-      <w:del w:id="33" w:author="Emma Chandler" w:date="2021-01-17T10:32:00Z">
+      <w:del w:id="51" w:author="Emma Chandler" w:date="2021-01-17T10:32:00Z">
         <w:r>
           <w:rPr>
             <w:sz w:val="24"/>
@@ -3810,57 +3993,107 @@
           <w:delText xml:space="preserve">including more species and more complete data sets may be worthwhile for understanding how climate change is influencing flowering phenology in prairies. This may be possible using herbarium specimen from collections throughout the Midwest. </w:delText>
         </w:r>
       </w:del>
-      <w:r>
-        <w:rPr>
-          <w:sz w:val="24"/>
-          <w:szCs w:val="24"/>
-        </w:rPr>
-        <w:t>Including</w:t>
-      </w:r>
-      <w:r>
-        <w:rPr>
-          <w:sz w:val="24"/>
-          <w:szCs w:val="24"/>
-        </w:rPr>
-        <w:t xml:space="preserve"> other climatic conditions that are altered by climate change in this region, such as precipitation</w:t>
-      </w:r>
-      <w:r>
-        <w:rPr>
-          <w:sz w:val="24"/>
-          <w:szCs w:val="24"/>
-        </w:rPr>
-        <w:t>,</w:t>
-      </w:r>
-      <w:r>
-        <w:rPr>
-          <w:sz w:val="24"/>
-          <w:szCs w:val="24"/>
-        </w:rPr>
-        <w:t xml:space="preserve"> </w:t>
-      </w:r>
-      <w:r>
-        <w:rPr>
-          <w:sz w:val="24"/>
-          <w:szCs w:val="24"/>
-        </w:rPr>
-        <w:t xml:space="preserve">could </w:t>
-      </w:r>
-      <w:del w:id="34" w:author="Emma Chandler" w:date="2021-01-17T10:32:00Z">
+      <w:del w:id="52" w:author="Emma Chandler" w:date="2021-01-19T13:13:00Z">
         <w:r>
           <w:rPr>
             <w:sz w:val="24"/>
             <w:szCs w:val="24"/>
           </w:rPr>
+          <w:delText>Including</w:delText>
+        </w:r>
+        <w:r>
+          <w:rPr>
+            <w:sz w:val="24"/>
+            <w:szCs w:val="24"/>
+          </w:rPr>
+          <w:delText xml:space="preserve"> other climatic conditions that are altered by climate change in this region, such as precipitation</w:delText>
+        </w:r>
+        <w:r>
+          <w:rPr>
+            <w:sz w:val="24"/>
+            <w:szCs w:val="24"/>
+          </w:rPr>
+          <w:delText>,</w:delText>
+        </w:r>
+        <w:r>
+          <w:rPr>
+            <w:sz w:val="24"/>
+            <w:szCs w:val="24"/>
+          </w:rPr>
+          <w:delText xml:space="preserve"> </w:delText>
+        </w:r>
+        <w:r>
+          <w:rPr>
+            <w:sz w:val="24"/>
+            <w:szCs w:val="24"/>
+          </w:rPr>
+          <w:delText xml:space="preserve">could </w:delText>
+        </w:r>
+      </w:del>
+      <w:del w:id="53" w:author="Emma Chandler" w:date="2021-01-17T10:32:00Z">
+        <w:r>
+          <w:rPr>
+            <w:sz w:val="24"/>
+            <w:szCs w:val="24"/>
+          </w:rPr>
+          <w:lastRenderedPageBreak/>
           <w:delText xml:space="preserve">also </w:delText>
         </w:r>
       </w:del>
-      <w:r>
-        <w:rPr>
-          <w:sz w:val="24"/>
-          <w:szCs w:val="24"/>
-        </w:rPr>
-        <w:t>be valuable information.</w:t>
-      </w:r>
+      <w:del w:id="54" w:author="Emma Chandler" w:date="2021-01-19T13:13:00Z">
+        <w:r>
+          <w:rPr>
+            <w:sz w:val="24"/>
+            <w:szCs w:val="24"/>
+          </w:rPr>
+          <w:delText>be valuable information.</w:delText>
+        </w:r>
+      </w:del>
+      <w:ins w:id="55" w:author="Emma Chandler" w:date="2021-01-19T13:13:00Z">
+        <w:r>
+          <w:rPr>
+            <w:sz w:val="24"/>
+            <w:szCs w:val="24"/>
+          </w:rPr>
+          <w:t xml:space="preserve">Further research is needed to better understand the relationships between changing climatic conditions and </w:t>
+        </w:r>
+      </w:ins>
+      <w:ins w:id="56" w:author="Emma Chandler" w:date="2021-01-19T13:14:00Z">
+        <w:r>
+          <w:rPr>
+            <w:sz w:val="24"/>
+            <w:szCs w:val="24"/>
+          </w:rPr>
+          <w:t xml:space="preserve">flowering phenology. We only considered snow cover and melt but, other </w:t>
+        </w:r>
+      </w:ins>
+      <w:ins w:id="57" w:author="Emma Chandler" w:date="2021-01-19T13:15:00Z">
+        <w:r>
+          <w:rPr>
+            <w:sz w:val="24"/>
+            <w:szCs w:val="24"/>
+          </w:rPr>
+          <w:t>forms of precipitation might be more tightly related to trigger</w:t>
+        </w:r>
+      </w:ins>
+      <w:ins w:id="58" w:author="Emma Chandler" w:date="2021-01-19T13:16:00Z">
+        <w:r>
+          <w:rPr>
+            <w:sz w:val="24"/>
+            <w:szCs w:val="24"/>
+          </w:rPr>
+          <w:t>ing</w:t>
+        </w:r>
+      </w:ins>
+      <w:ins w:id="59" w:author="Emma Chandler" w:date="2021-01-19T13:15:00Z">
+        <w:r>
+          <w:rPr>
+            <w:sz w:val="24"/>
+            <w:szCs w:val="24"/>
+          </w:rPr>
+          <w:t xml:space="preserve"> flowering.</w:t>
+        </w:r>
+      </w:ins>
       <w:r>
         <w:rPr>
           <w:sz w:val="24"/>
@@ -3871,21 +4104,31 @@
     </w:p>
     <w:p>
       <w:pPr>
-        <w:rPr>
-          <w:sz w:val="24"/>
-          <w:szCs w:val="24"/>
-        </w:rPr>
-      </w:pPr>
-      <w:r>
-        <w:rPr>
-          <w:sz w:val="24"/>
-          <w:szCs w:val="24"/>
-        </w:rPr>
-        <w:br w:type="page"/>
-      </w:r>
+        <w:spacing w:line="480" w:lineRule="auto"/>
+        <w:rPr>
+          <w:del w:id="60" w:author="Emma Chandler" w:date="2021-01-19T13:16:00Z"/>
+          <w:sz w:val="24"/>
+          <w:szCs w:val="24"/>
+        </w:rPr>
+      </w:pPr>
     </w:p>
     <w:p>
       <w:pPr>
+        <w:rPr>
+          <w:sz w:val="24"/>
+          <w:szCs w:val="24"/>
+        </w:rPr>
+      </w:pPr>
+      <w:r>
+        <w:rPr>
+          <w:sz w:val="24"/>
+          <w:szCs w:val="24"/>
+        </w:rPr>
+        <w:br w:type="page"/>
+      </w:r>
+    </w:p>
+    <w:p>
+      <w:pPr>
         <w:spacing w:line="480" w:lineRule="auto"/>
         <w:rPr>
           <w:sz w:val="24"/>
@@ -3968,7 +4211,7 @@
           <w:szCs w:val="24"/>
         </w:rPr>
       </w:pPr>
-      <w:commentRangeStart w:id="35"/>
+      <w:commentRangeStart w:id="61"/>
       <w:r>
         <w:rPr>
           <w:sz w:val="24"/>
@@ -3977,12 +4220,12 @@
         <w:lastRenderedPageBreak/>
         <w:t>Table 1</w:t>
       </w:r>
-      <w:commentRangeEnd w:id="35"/>
+      <w:commentRangeEnd w:id="61"/>
       <w:r>
         <w:rPr>
           <w:rStyle w:val="CommentReference"/>
         </w:rPr>
-        <w:commentReference w:id="35"/>
+        <w:commentReference w:id="61"/>
       </w:r>
       <w:r>
         <w:rPr>
@@ -8506,7 +8749,7 @@
         </w:rPr>
         <w:t xml:space="preserve">Path diagrams with </w:t>
       </w:r>
-      <w:commentRangeStart w:id="36"/>
+      <w:commentRangeStart w:id="62"/>
       <w:r>
         <w:rPr>
           <w:sz w:val="24"/>
@@ -8528,12 +8771,12 @@
         </w:rPr>
         <w:t xml:space="preserve">effect </w:t>
       </w:r>
-      <w:commentRangeEnd w:id="36"/>
+      <w:commentRangeEnd w:id="62"/>
       <w:r>
         <w:rPr>
           <w:rStyle w:val="CommentReference"/>
         </w:rPr>
-        <w:commentReference w:id="36"/>
+        <w:commentReference w:id="62"/>
       </w:r>
       <w:r>
         <w:rPr>
@@ -8917,7 +9160,7 @@
 
 <file path=word/comments.xml><?xml version="1.0" encoding="utf-8"?>
 <w:comments xmlns:wpc="http://schemas.microsoft.com/office/word/2010/wordprocessingCanvas" xmlns:cx="http://schemas.microsoft.com/office/drawing/2014/chartex" xmlns:cx1="http://schemas.microsoft.com/office/drawing/2015/9/8/chartex" xmlns:cx2="http://schemas.microsoft.com/office/drawing/2015/10/21/chartex" xmlns:cx3="http://schemas.microsoft.com/office/drawing/2016/5/9/chartex" xmlns:cx4="http://schemas.microsoft.com/office/drawing/2016/5/10/chartex" xmlns:cx5="http://schemas.microsoft.com/office/drawing/2016/5/11/chartex" xmlns:cx6="http://schemas.microsoft.com/office/drawing/2016/5/12/chartex" xmlns:cx7="http://schemas.microsoft.com/office/drawing/2016/5/13/chartex" xmlns:cx8="http://schemas.microsoft.com/office/drawing/2016/5/14/chartex" xmlns:mc="http://schemas.openxmlformats.org/markup-compatibility/2006" xmlns:aink="http://schemas.microsoft.com/office/drawing/2016/ink" xmlns:am3d="http://schemas.microsoft.com/office/drawing/2017/model3d" xmlns:o="urn:schemas-microsoft-com:office:office" xmlns:r="http://schemas.openxmlformats.org/officeDocument/2006/relationships" xmlns:m="http://schemas.openxmlformats.org/officeDocument/2006/math" xmlns:v="urn:schemas-microsoft-com:vml" xmlns:wp14="http://schemas.microsoft.com/office/word/2010/wordprocessingDrawing" xmlns:wp="http://schemas.openxmlformats.org/drawingml/2006/wordprocessingDrawing" xmlns:w10="urn:schemas-microsoft-com:office:word" xmlns:w="http://schemas.openxmlformats.org/wordprocessingml/2006/main" xmlns:w14="http://schemas.microsoft.com/office/word/2010/wordml" xmlns:w15="http://schemas.microsoft.com/office/word/2012/wordml" xmlns:w16cex="http://schemas.microsoft.com/office/word/2018/wordml/cex" xmlns:w16cid="http://schemas.microsoft.com/office/word/2016/wordml/cid" xmlns:w16="http://schemas.microsoft.com/office/word/2018/wordml" xmlns:w16se="http://schemas.microsoft.com/office/word/2015/wordml/symex" xmlns:wpg="http://schemas.microsoft.com/office/word/2010/wordprocessingGroup" xmlns:wpi="http://schemas.microsoft.com/office/word/2010/wordprocessingInk" xmlns:wne="http://schemas.microsoft.com/office/word/2006/wordml" xmlns:wps="http://schemas.microsoft.com/office/word/2010/wordprocessingShape" mc:Ignorable="w14 w15 w16se w16cid w16 w16cex wp14">
-  <w:comment w:id="8" w:author="Steven Travers" w:date="2020-11-30T22:27:00Z" w:initials="ST">
+  <w:comment w:id="10" w:author="Steven Travers" w:date="2020-11-30T22:27:00Z" w:initials="ST">
     <w:p>
       <w:pPr>
         <w:pStyle w:val="CommentText"/>
@@ -8941,7 +9184,7 @@
       </w:r>
     </w:p>
   </w:comment>
-  <w:comment w:id="9" w:author="Emma Chandler" w:date="2020-12-11T08:00:00Z" w:initials="EC">
+  <w:comment w:id="11" w:author="Emma Chandler" w:date="2020-12-11T08:00:00Z" w:initials="EC">
     <w:p>
       <w:pPr>
         <w:pStyle w:val="CommentText"/>
@@ -8962,7 +9205,7 @@
       <w:proofErr w:type="gramEnd"/>
     </w:p>
   </w:comment>
-  <w:comment w:id="10" w:author="Emma Chandler" w:date="2020-11-20T11:14:00Z" w:initials="EC">
+  <w:comment w:id="12" w:author="Emma Chandler" w:date="2020-11-20T11:14:00Z" w:initials="EC">
     <w:p>
       <w:r>
         <w:rPr>
@@ -8985,7 +9228,7 @@
       </w:pPr>
     </w:p>
   </w:comment>
-  <w:comment w:id="11" w:author="Emma Chandler" w:date="2020-11-20T11:14:00Z" w:initials="EC">
+  <w:comment w:id="13" w:author="Emma Chandler" w:date="2020-11-20T11:14:00Z" w:initials="EC">
     <w:p>
       <w:pPr>
         <w:pStyle w:val="CommentText"/>
@@ -9006,7 +9249,7 @@
       </w:hyperlink>
     </w:p>
   </w:comment>
-  <w:comment w:id="12" w:author="Steven Travers" w:date="2020-12-01T21:00:00Z" w:initials="ST">
+  <w:comment w:id="14" w:author="Steven Travers" w:date="2020-12-01T21:00:00Z" w:initials="ST">
     <w:p>
       <w:pPr>
         <w:pStyle w:val="CommentText"/>
@@ -9030,7 +9273,7 @@
       </w:r>
     </w:p>
   </w:comment>
-  <w:comment w:id="13" w:author="Steven Travers" w:date="2020-12-02T21:37:00Z" w:initials="ST">
+  <w:comment w:id="15" w:author="Steven Travers" w:date="2020-12-02T21:37:00Z" w:initials="ST">
     <w:p>
       <w:pPr>
         <w:pStyle w:val="CommentText"/>
@@ -9051,7 +9294,7 @@
       </w:r>
     </w:p>
   </w:comment>
-  <w:comment w:id="35" w:author="Steven Travers" w:date="2020-12-02T22:38:00Z" w:initials="ST">
+  <w:comment w:id="61" w:author="Steven Travers" w:date="2020-12-02T22:38:00Z" w:initials="ST">
     <w:p>
       <w:pPr>
         <w:pStyle w:val="CommentText"/>
@@ -9067,7 +9310,7 @@
       </w:r>
     </w:p>
   </w:comment>
-  <w:comment w:id="36" w:author="Steven Travers" w:date="2020-12-02T21:48:00Z" w:initials="ST">
+  <w:comment w:id="62" w:author="Steven Travers" w:date="2020-12-02T21:48:00Z" w:initials="ST">
     <w:p>
       <w:pPr>
         <w:pStyle w:val="CommentText"/>
@@ -10100,6 +10343,7 @@
     <w:lsdException w:name="HTML Sample" w:semiHidden="1" w:unhideWhenUsed="1"/>
     <w:lsdException w:name="HTML Typewriter" w:semiHidden="1" w:unhideWhenUsed="1"/>
     <w:lsdException w:name="HTML Variable" w:semiHidden="1" w:unhideWhenUsed="1"/>
+    <w:lsdException w:name="Normal Table" w:semiHidden="1" w:unhideWhenUsed="1"/>
     <w:lsdException w:name="annotation subject" w:semiHidden="1" w:unhideWhenUsed="1"/>
     <w:lsdException w:name="No List" w:semiHidden="1" w:unhideWhenUsed="1"/>
     <w:lsdException w:name="Outline List 1" w:semiHidden="1" w:unhideWhenUsed="1"/>
@@ -10142,8 +10386,11 @@
     <w:lsdException w:name="Table Contemporary" w:semiHidden="1" w:unhideWhenUsed="1"/>
     <w:lsdException w:name="Table Elegant" w:semiHidden="1" w:unhideWhenUsed="1"/>
     <w:lsdException w:name="Table Professional" w:semiHidden="1" w:unhideWhenUsed="1"/>
+    <w:lsdException w:name="Table Subtle 1" w:semiHidden="1" w:unhideWhenUsed="1"/>
     <w:lsdException w:name="Table Subtle 2" w:semiHidden="1" w:unhideWhenUsed="1"/>
     <w:lsdException w:name="Table Web 1" w:semiHidden="1" w:unhideWhenUsed="1"/>
+    <w:lsdException w:name="Table Web 2" w:semiHidden="1" w:unhideWhenUsed="1"/>
+    <w:lsdException w:name="Table Web 3" w:semiHidden="1" w:unhideWhenUsed="1"/>
     <w:lsdException w:name="Balloon Text" w:semiHidden="1" w:unhideWhenUsed="1"/>
     <w:lsdException w:name="Table Grid" w:uiPriority="39"/>
     <w:lsdException w:name="Table Theme" w:semiHidden="1" w:unhideWhenUsed="1"/>

</xml_diff>